<commit_message>
docs: Update Notes.docx with explanations of CTEs, Temporary Tables, Stored Procedures, and Triggers
</commit_message>
<xml_diff>
--- a/Notes.docx
+++ b/Notes.docx
@@ -53,16 +53,8 @@
           <w:lang w:val="en-US"/>
         </w:rPr>
         <w:tab/>
-        <w:t xml:space="preserve">Combine rows </w:t>
-      </w:r>
-      <w:proofErr w:type="gramStart"/>
-      <w:r>
-        <w:rPr>
-          <w:lang w:val="en-US"/>
-        </w:rPr>
-        <w:t>together</w:t>
-      </w:r>
-      <w:proofErr w:type="gramEnd"/>
+        <w:t>Combine rows together</w:t>
+      </w:r>
     </w:p>
     <w:p>
       <w:pPr>
@@ -143,21 +135,7 @@
         <w:rPr>
           <w:lang w:val="en-US"/>
         </w:rPr>
-        <w:t xml:space="preserve">-- the department want to find out the old employees </w:t>
-      </w:r>
-      <w:proofErr w:type="gramStart"/>
-      <w:r>
-        <w:rPr>
-          <w:lang w:val="en-US"/>
-        </w:rPr>
-        <w:t>and also</w:t>
-      </w:r>
-      <w:proofErr w:type="gramEnd"/>
-      <w:r>
-        <w:rPr>
-          <w:lang w:val="en-US"/>
-        </w:rPr>
-        <w:t xml:space="preserve"> highly paid employees to push them out or reduce their salary</w:t>
+        <w:t>-- the department want to find out the old employees and also highly paid employees to push them out or reduce their salary</w:t>
       </w:r>
       <w:r>
         <w:rPr>
@@ -205,503 +183,253 @@
         </w:rPr>
         <w:t xml:space="preserve"> </w:t>
       </w:r>
-      <w:proofErr w:type="gramStart"/>
       <w:r>
         <w:rPr>
           <w:b/>
           <w:bCs/>
           <w:lang w:val="en-US"/>
         </w:rPr>
-        <w:t>LENGHTN(</w:t>
-      </w:r>
-      <w:proofErr w:type="gramEnd"/>
+        <w:t>LENGHTN(item):</w:t>
+      </w:r>
+      <w:r>
+        <w:rPr>
+          <w:lang w:val="en-US"/>
+        </w:rPr>
+        <w:t xml:space="preserve"> length of the item</w:t>
+      </w:r>
+    </w:p>
+    <w:p>
+      <w:pPr>
+        <w:rPr>
+          <w:lang w:val="en-US"/>
+        </w:rPr>
+      </w:pPr>
       <w:r>
         <w:rPr>
           <w:b/>
           <w:bCs/>
           <w:lang w:val="en-US"/>
         </w:rPr>
-        <w:t>item):</w:t>
-      </w:r>
-      <w:r>
-        <w:rPr>
-          <w:lang w:val="en-US"/>
-        </w:rPr>
-        <w:t xml:space="preserve"> length of the item</w:t>
-      </w:r>
-    </w:p>
-    <w:p>
-      <w:pPr>
-        <w:rPr>
-          <w:lang w:val="en-US"/>
-        </w:rPr>
-      </w:pPr>
-      <w:proofErr w:type="gramStart"/>
+        <w:t>UPPER( item) &amp; LOWER( item )</w:t>
+      </w:r>
+      <w:r>
+        <w:rPr>
+          <w:lang w:val="en-US"/>
+        </w:rPr>
+        <w:t>: turn the letters into upper case or lower case</w:t>
+      </w:r>
+    </w:p>
+    <w:p>
+      <w:pPr>
+        <w:rPr>
+          <w:lang w:val="en-US"/>
+        </w:rPr>
+      </w:pPr>
       <w:r>
         <w:rPr>
           <w:b/>
           <w:bCs/>
           <w:lang w:val="en-US"/>
         </w:rPr>
-        <w:t>UPPER( item</w:t>
-      </w:r>
-      <w:proofErr w:type="gramEnd"/>
+        <w:t xml:space="preserve">TRIM( item) &amp; LTRIM( item)  &amp;RTRIM( item): </w:t>
+      </w:r>
+      <w:r>
+        <w:rPr>
+          <w:lang w:val="en-US"/>
+        </w:rPr>
+        <w:t>get rid of all white spaces, left, right white space</w:t>
+      </w:r>
+    </w:p>
+    <w:p>
+      <w:pPr>
+        <w:rPr>
+          <w:lang w:val="en-US"/>
+        </w:rPr>
+      </w:pPr>
       <w:r>
         <w:rPr>
           <w:b/>
           <w:bCs/>
           <w:lang w:val="en-US"/>
         </w:rPr>
-        <w:t>) &amp; LOWER( item )</w:t>
-      </w:r>
-      <w:r>
-        <w:rPr>
-          <w:lang w:val="en-US"/>
-        </w:rPr>
-        <w:t>: turn the letters into upper case or lower case</w:t>
-      </w:r>
-    </w:p>
-    <w:p>
-      <w:pPr>
-        <w:rPr>
-          <w:lang w:val="en-US"/>
-        </w:rPr>
-      </w:pPr>
-      <w:proofErr w:type="gramStart"/>
+        <w:t>LEFT ( item, Nr.characters you wanna select) &amp; RIGHT( item, , Nr.characters you wanna select)</w:t>
+      </w:r>
+      <w:r>
+        <w:rPr>
+          <w:lang w:val="en-US"/>
+        </w:rPr>
+        <w:t xml:space="preserve">: </w:t>
+      </w:r>
+      <w:r>
+        <w:rPr>
+          <w:lang w:val="en-US"/>
+        </w:rPr>
+        <w:t>how many characters do you select from left right,</w:t>
+      </w:r>
+    </w:p>
+    <w:p>
+      <w:pPr>
+        <w:rPr>
+          <w:lang w:val="en-US"/>
+        </w:rPr>
+      </w:pPr>
       <w:r>
         <w:rPr>
           <w:b/>
           <w:bCs/>
           <w:lang w:val="en-US"/>
         </w:rPr>
-        <w:t>TRIM( item</w:t>
-      </w:r>
-      <w:proofErr w:type="gramEnd"/>
+        <w:t>SUBSTRING(item, start position, Nr.characters you wanna select</w:t>
+      </w:r>
+      <w:r>
+        <w:rPr>
+          <w:lang w:val="en-US"/>
+        </w:rPr>
+        <w:t xml:space="preserve">): </w:t>
+      </w:r>
+      <w:r>
+        <w:rPr>
+          <w:lang w:val="en-US"/>
+        </w:rPr>
+        <w:t>how many characters do you select from any position you want to select</w:t>
+      </w:r>
+      <w:r>
+        <w:rPr>
+          <w:lang w:val="en-US"/>
+        </w:rPr>
+        <w:t xml:space="preserve">, </w:t>
+      </w:r>
+      <w:r>
+        <w:rPr>
+          <w:lang w:val="en-US"/>
+        </w:rPr>
+        <w:t xml:space="preserve">e.g. </w:t>
+      </w:r>
+      <w:r>
+        <w:rPr>
+          <w:lang w:val="en-US"/>
+        </w:rPr>
+        <w:t>f</w:t>
+      </w:r>
+      <w:r>
+        <w:rPr>
+          <w:lang w:val="en-US"/>
+        </w:rPr>
+        <w:t>ro</w:t>
+      </w:r>
+      <w:r>
+        <w:rPr>
+          <w:lang w:val="en-US"/>
+        </w:rPr>
+        <w:t>m birth_dat</w:t>
+      </w:r>
+      <w:r>
+        <w:rPr>
+          <w:lang w:val="en-US"/>
+        </w:rPr>
+        <w:t>e select the birth_month</w:t>
+      </w:r>
+    </w:p>
+    <w:p>
+      <w:pPr>
+        <w:rPr>
+          <w:lang w:val="en-US"/>
+        </w:rPr>
+      </w:pPr>
       <w:r>
         <w:rPr>
           <w:b/>
           <w:bCs/>
           <w:lang w:val="en-US"/>
         </w:rPr>
-        <w:t xml:space="preserve">) &amp; LTRIM( item)  &amp;RTRIM( item): </w:t>
-      </w:r>
-      <w:r>
-        <w:rPr>
-          <w:lang w:val="en-US"/>
-        </w:rPr>
-        <w:t>get rid of all white spaces, left, right white space</w:t>
-      </w:r>
-    </w:p>
-    <w:p>
-      <w:pPr>
-        <w:rPr>
-          <w:lang w:val="en-US"/>
-        </w:rPr>
-      </w:pPr>
+        <w:t>REPLACE(item,</w:t>
+      </w:r>
       <w:r>
         <w:rPr>
           <w:b/>
           <w:bCs/>
           <w:lang w:val="en-US"/>
         </w:rPr>
-        <w:t xml:space="preserve">LEFT </w:t>
-      </w:r>
-      <w:proofErr w:type="gramStart"/>
+        <w:t xml:space="preserve"> characters before replacement, characters after replacement </w:t>
+      </w:r>
       <w:r>
         <w:rPr>
           <w:b/>
           <w:bCs/>
           <w:lang w:val="en-US"/>
         </w:rPr>
-        <w:t>( item</w:t>
-      </w:r>
-      <w:proofErr w:type="gramEnd"/>
+        <w:t xml:space="preserve"> )</w:t>
+      </w:r>
+      <w:r>
+        <w:rPr>
+          <w:lang w:val="en-US"/>
+        </w:rPr>
+        <w:t>: replace specific characters</w:t>
+      </w:r>
+    </w:p>
+    <w:p>
+      <w:pPr>
+        <w:rPr>
+          <w:lang w:val="en-US"/>
+        </w:rPr>
+      </w:pPr>
       <w:r>
         <w:rPr>
           <w:b/>
           <w:bCs/>
           <w:lang w:val="en-US"/>
         </w:rPr>
-        <w:t xml:space="preserve">, </w:t>
-      </w:r>
-      <w:proofErr w:type="spellStart"/>
+        <w:t>LOCATE(</w:t>
+      </w:r>
       <w:r>
         <w:rPr>
           <w:b/>
           <w:bCs/>
           <w:lang w:val="en-US"/>
         </w:rPr>
-        <w:t>Nr.characters</w:t>
-      </w:r>
-      <w:proofErr w:type="spellEnd"/>
+        <w:t>character, item</w:t>
+      </w:r>
       <w:r>
         <w:rPr>
           <w:b/>
           <w:bCs/>
           <w:lang w:val="en-US"/>
         </w:rPr>
-        <w:t xml:space="preserve"> you </w:t>
-      </w:r>
-      <w:proofErr w:type="spellStart"/>
+        <w:t>)</w:t>
+      </w:r>
+      <w:r>
+        <w:rPr>
+          <w:lang w:val="en-US"/>
+        </w:rPr>
+        <w:t>: identify the position of the character in the item.</w:t>
+      </w:r>
+    </w:p>
+    <w:p>
+      <w:pPr>
+        <w:rPr>
+          <w:lang w:val="en-US"/>
+        </w:rPr>
+      </w:pPr>
       <w:r>
         <w:rPr>
           <w:b/>
           <w:bCs/>
           <w:lang w:val="en-US"/>
         </w:rPr>
-        <w:t>wanna</w:t>
-      </w:r>
-      <w:proofErr w:type="spellEnd"/>
-      <w:r>
-        <w:rPr>
-          <w:b/>
-          <w:bCs/>
-          <w:lang w:val="en-US"/>
-        </w:rPr>
-        <w:t xml:space="preserve"> select) &amp; RIGHT( item, , </w:t>
-      </w:r>
-      <w:proofErr w:type="spellStart"/>
-      <w:r>
-        <w:rPr>
-          <w:b/>
-          <w:bCs/>
-          <w:lang w:val="en-US"/>
-        </w:rPr>
-        <w:t>Nr.characters</w:t>
-      </w:r>
-      <w:proofErr w:type="spellEnd"/>
-      <w:r>
-        <w:rPr>
-          <w:b/>
-          <w:bCs/>
-          <w:lang w:val="en-US"/>
-        </w:rPr>
-        <w:t xml:space="preserve"> you </w:t>
-      </w:r>
-      <w:proofErr w:type="spellStart"/>
-      <w:r>
-        <w:rPr>
-          <w:b/>
-          <w:bCs/>
-          <w:lang w:val="en-US"/>
-        </w:rPr>
-        <w:t>wanna</w:t>
-      </w:r>
-      <w:proofErr w:type="spellEnd"/>
-      <w:r>
-        <w:rPr>
-          <w:b/>
-          <w:bCs/>
-          <w:lang w:val="en-US"/>
-        </w:rPr>
-        <w:t xml:space="preserve"> select)</w:t>
-      </w:r>
-      <w:r>
-        <w:rPr>
-          <w:lang w:val="en-US"/>
-        </w:rPr>
-        <w:t xml:space="preserve">: </w:t>
-      </w:r>
-      <w:r>
-        <w:rPr>
-          <w:lang w:val="en-US"/>
-        </w:rPr>
-        <w:t>how many characters do you select from left right,</w:t>
-      </w:r>
-    </w:p>
-    <w:p>
-      <w:pPr>
-        <w:rPr>
-          <w:lang w:val="en-US"/>
-        </w:rPr>
-      </w:pPr>
-      <w:proofErr w:type="gramStart"/>
-      <w:r>
-        <w:rPr>
-          <w:b/>
-          <w:bCs/>
-          <w:lang w:val="en-US"/>
-        </w:rPr>
-        <w:t>SUBSTRING(</w:t>
-      </w:r>
-      <w:proofErr w:type="gramEnd"/>
-      <w:r>
-        <w:rPr>
-          <w:b/>
-          <w:bCs/>
-          <w:lang w:val="en-US"/>
-        </w:rPr>
-        <w:t xml:space="preserve">item, start position, </w:t>
-      </w:r>
-      <w:proofErr w:type="spellStart"/>
-      <w:r>
-        <w:rPr>
-          <w:b/>
-          <w:bCs/>
-          <w:lang w:val="en-US"/>
-        </w:rPr>
-        <w:t>Nr.characters</w:t>
-      </w:r>
-      <w:proofErr w:type="spellEnd"/>
-      <w:r>
-        <w:rPr>
-          <w:b/>
-          <w:bCs/>
-          <w:lang w:val="en-US"/>
-        </w:rPr>
-        <w:t xml:space="preserve"> you </w:t>
-      </w:r>
-      <w:proofErr w:type="spellStart"/>
-      <w:r>
-        <w:rPr>
-          <w:b/>
-          <w:bCs/>
-          <w:lang w:val="en-US"/>
-        </w:rPr>
-        <w:t>wanna</w:t>
-      </w:r>
-      <w:proofErr w:type="spellEnd"/>
-      <w:r>
-        <w:rPr>
-          <w:b/>
-          <w:bCs/>
-          <w:lang w:val="en-US"/>
-        </w:rPr>
-        <w:t xml:space="preserve"> select</w:t>
-      </w:r>
-      <w:r>
-        <w:rPr>
-          <w:lang w:val="en-US"/>
-        </w:rPr>
-        <w:t xml:space="preserve">): </w:t>
-      </w:r>
-      <w:r>
-        <w:rPr>
-          <w:lang w:val="en-US"/>
-        </w:rPr>
-        <w:t>how many characters do you select from any position you want to select</w:t>
-      </w:r>
-      <w:r>
-        <w:rPr>
-          <w:lang w:val="en-US"/>
-        </w:rPr>
-        <w:t xml:space="preserve">, </w:t>
-      </w:r>
-      <w:r>
-        <w:rPr>
-          <w:lang w:val="en-US"/>
-        </w:rPr>
-        <w:t xml:space="preserve">e.g. </w:t>
-      </w:r>
-      <w:r>
-        <w:rPr>
-          <w:lang w:val="en-US"/>
-        </w:rPr>
-        <w:t>f</w:t>
-      </w:r>
-      <w:r>
-        <w:rPr>
-          <w:lang w:val="en-US"/>
-        </w:rPr>
-        <w:t>ro</w:t>
-      </w:r>
-      <w:r>
-        <w:rPr>
-          <w:lang w:val="en-US"/>
-        </w:rPr>
-        <w:t xml:space="preserve">m </w:t>
-      </w:r>
-      <w:proofErr w:type="spellStart"/>
-      <w:r>
-        <w:rPr>
-          <w:lang w:val="en-US"/>
-        </w:rPr>
-        <w:t>birth_dat</w:t>
-      </w:r>
-      <w:r>
-        <w:rPr>
-          <w:lang w:val="en-US"/>
-        </w:rPr>
-        <w:t>e</w:t>
-      </w:r>
-      <w:proofErr w:type="spellEnd"/>
-      <w:r>
-        <w:rPr>
-          <w:lang w:val="en-US"/>
-        </w:rPr>
-        <w:t xml:space="preserve"> select the </w:t>
-      </w:r>
-      <w:proofErr w:type="spellStart"/>
-      <w:r>
-        <w:rPr>
-          <w:lang w:val="en-US"/>
-        </w:rPr>
-        <w:t>birth_month</w:t>
-      </w:r>
-      <w:proofErr w:type="spellEnd"/>
-    </w:p>
-    <w:p>
-      <w:pPr>
-        <w:rPr>
-          <w:lang w:val="en-US"/>
-        </w:rPr>
-      </w:pPr>
-      <w:proofErr w:type="gramStart"/>
-      <w:r>
-        <w:rPr>
-          <w:b/>
-          <w:bCs/>
-          <w:lang w:val="en-US"/>
-        </w:rPr>
-        <w:t>REPLACE(</w:t>
-      </w:r>
-      <w:proofErr w:type="gramEnd"/>
-      <w:r>
-        <w:rPr>
-          <w:b/>
-          <w:bCs/>
-          <w:lang w:val="en-US"/>
-        </w:rPr>
-        <w:t>item,</w:t>
-      </w:r>
-      <w:r>
-        <w:rPr>
-          <w:b/>
-          <w:bCs/>
-          <w:lang w:val="en-US"/>
-        </w:rPr>
-        <w:t xml:space="preserve"> characters before replacement, characters after replacement </w:t>
-      </w:r>
-      <w:r>
-        <w:rPr>
-          <w:b/>
-          <w:bCs/>
-          <w:lang w:val="en-US"/>
-        </w:rPr>
-        <w:t xml:space="preserve"> )</w:t>
-      </w:r>
-      <w:r>
-        <w:rPr>
-          <w:lang w:val="en-US"/>
-        </w:rPr>
-        <w:t>: replace specific characters</w:t>
-      </w:r>
-    </w:p>
-    <w:p>
-      <w:pPr>
-        <w:rPr>
-          <w:lang w:val="en-US"/>
-        </w:rPr>
-      </w:pPr>
-      <w:proofErr w:type="gramStart"/>
-      <w:r>
-        <w:rPr>
-          <w:b/>
-          <w:bCs/>
-          <w:lang w:val="en-US"/>
-        </w:rPr>
-        <w:t>LOCATE(</w:t>
-      </w:r>
-      <w:proofErr w:type="gramEnd"/>
-      <w:r>
-        <w:rPr>
-          <w:b/>
-          <w:bCs/>
-          <w:lang w:val="en-US"/>
-        </w:rPr>
-        <w:t>character, item</w:t>
-      </w:r>
-      <w:r>
-        <w:rPr>
-          <w:b/>
-          <w:bCs/>
-          <w:lang w:val="en-US"/>
-        </w:rPr>
-        <w:t>)</w:t>
-      </w:r>
-      <w:r>
-        <w:rPr>
-          <w:lang w:val="en-US"/>
-        </w:rPr>
-        <w:t>: identify the position of the character in the item.</w:t>
-      </w:r>
-    </w:p>
-    <w:p>
-      <w:pPr>
-        <w:rPr>
-          <w:lang w:val="en-US"/>
-        </w:rPr>
-      </w:pPr>
-      <w:proofErr w:type="gramStart"/>
-      <w:r>
-        <w:rPr>
-          <w:b/>
-          <w:bCs/>
-          <w:lang w:val="en-US"/>
-        </w:rPr>
-        <w:t>CONCAT(</w:t>
-      </w:r>
-      <w:proofErr w:type="spellStart"/>
-      <w:proofErr w:type="gramEnd"/>
-      <w:r>
-        <w:rPr>
-          <w:b/>
-          <w:bCs/>
-          <w:lang w:val="en-US"/>
-        </w:rPr>
-        <w:t>item,item,item</w:t>
-      </w:r>
-      <w:proofErr w:type="spellEnd"/>
-      <w:r>
-        <w:rPr>
-          <w:b/>
-          <w:bCs/>
-          <w:lang w:val="en-US"/>
-        </w:rPr>
-        <w:t>…)</w:t>
-      </w:r>
-      <w:r>
-        <w:rPr>
-          <w:lang w:val="en-US"/>
-        </w:rPr>
-        <w:t xml:space="preserve">: concatenation of multiple columns. </w:t>
-      </w:r>
-      <w:proofErr w:type="spellStart"/>
-      <w:r>
-        <w:rPr>
-          <w:lang w:val="en-US"/>
-        </w:rPr>
-        <w:t>Eg.</w:t>
-      </w:r>
-      <w:proofErr w:type="spellEnd"/>
-      <w:r>
-        <w:rPr>
-          <w:lang w:val="en-US"/>
-        </w:rPr>
-        <w:t xml:space="preserve"> </w:t>
-      </w:r>
-      <w:proofErr w:type="spellStart"/>
-      <w:r>
-        <w:rPr>
-          <w:lang w:val="en-US"/>
-        </w:rPr>
-        <w:t>First_name+Last_name</w:t>
-      </w:r>
-      <w:proofErr w:type="spellEnd"/>
-      <w:r>
-        <w:rPr>
-          <w:lang w:val="en-US"/>
-        </w:rPr>
-        <w:t xml:space="preserve"> = </w:t>
-      </w:r>
-      <w:proofErr w:type="spellStart"/>
-      <w:r>
-        <w:rPr>
-          <w:lang w:val="en-US"/>
-        </w:rPr>
-        <w:t>full_name</w:t>
-      </w:r>
-      <w:proofErr w:type="spellEnd"/>
+        <w:t>CONCAT(item,item,item…)</w:t>
+      </w:r>
+      <w:r>
+        <w:rPr>
+          <w:lang w:val="en-US"/>
+        </w:rPr>
+        <w:t xml:space="preserve">: concatenation of multiple columns. Eg. </w:t>
+      </w:r>
+      <w:r>
+        <w:rPr>
+          <w:lang w:val="en-US"/>
+        </w:rPr>
+        <w:t>First_name+Last_name = full_name</w:t>
+      </w:r>
     </w:p>
     <w:p>
       <w:pPr>
@@ -741,21 +469,7 @@
           <w:lang w:val="en-US"/>
         </w:rPr>
         <w:tab/>
-        <w:t>WHEN</w:t>
-      </w:r>
-      <w:proofErr w:type="gramStart"/>
-      <w:r>
-        <w:rPr>
-          <w:lang w:val="en-US"/>
-        </w:rPr>
-        <w:t>….THEN</w:t>
-      </w:r>
-      <w:proofErr w:type="gramEnd"/>
-      <w:r>
-        <w:rPr>
-          <w:lang w:val="en-US"/>
-        </w:rPr>
-        <w:t>…</w:t>
+        <w:t>WHEN….THEN…</w:t>
       </w:r>
     </w:p>
     <w:p>
@@ -769,21 +483,7 @@
         <w:rPr>
           <w:lang w:val="en-US"/>
         </w:rPr>
-        <w:t>WHEN</w:t>
-      </w:r>
-      <w:proofErr w:type="gramStart"/>
-      <w:r>
-        <w:rPr>
-          <w:lang w:val="en-US"/>
-        </w:rPr>
-        <w:t>….THEN</w:t>
-      </w:r>
-      <w:proofErr w:type="gramEnd"/>
-      <w:r>
-        <w:rPr>
-          <w:lang w:val="en-US"/>
-        </w:rPr>
-        <w:t>…</w:t>
+        <w:t>WHEN….THEN…</w:t>
       </w:r>
     </w:p>
     <w:p>
@@ -859,13 +559,22 @@
       </w:pPr>
     </w:p>
     <w:p>
+      <w:pPr>
+        <w:rPr>
+          <w:lang w:val="en-US"/>
+        </w:rPr>
+      </w:pPr>
       <w:r>
         <w:rPr>
           <w:rFonts w:hint="eastAsia"/>
+          <w:lang w:val="en-US"/>
         </w:rPr>
         <w:t>2024</w:t>
       </w:r>
       <w:r>
+        <w:rPr>
+          <w:lang w:val="en-US"/>
+        </w:rPr>
         <w:t>/05/26</w:t>
       </w:r>
     </w:p>
@@ -883,13 +592,23 @@
           <w:color w:val="0D0D0D"/>
           <w:shd w:val="clear" w:color="auto" w:fill="FFFFFF"/>
         </w:rPr>
-        <w:t>窗口函数（</w:t>
+        <w:t>窗口函数</w:t>
       </w:r>
       <w:r>
         <w:rPr>
           <w:rFonts w:ascii="Segoe UI" w:hAnsi="Segoe UI" w:cs="Segoe UI"/>
           <w:color w:val="0D0D0D"/>
           <w:shd w:val="clear" w:color="auto" w:fill="FFFFFF"/>
+          <w:lang w:val="en-US"/>
+        </w:rPr>
+        <w:t>（</w:t>
+      </w:r>
+      <w:r>
+        <w:rPr>
+          <w:rFonts w:ascii="Segoe UI" w:hAnsi="Segoe UI" w:cs="Segoe UI"/>
+          <w:color w:val="0D0D0D"/>
+          <w:shd w:val="clear" w:color="auto" w:fill="FFFFFF"/>
+          <w:lang w:val="en-US"/>
         </w:rPr>
         <w:t>Window Function</w:t>
       </w:r>
@@ -898,8 +617,9 @@
           <w:rFonts w:ascii="Segoe UI" w:hAnsi="Segoe UI" w:cs="Segoe UI"/>
           <w:color w:val="0D0D0D"/>
           <w:shd w:val="clear" w:color="auto" w:fill="FFFFFF"/>
-        </w:rPr>
-        <w:t>）是在</w:t>
+          <w:lang w:val="en-US"/>
+        </w:rPr>
+        <w:t>）</w:t>
       </w:r>
       <w:r>
         <w:rPr>
@@ -907,6 +627,15 @@
           <w:color w:val="0D0D0D"/>
           <w:shd w:val="clear" w:color="auto" w:fill="FFFFFF"/>
         </w:rPr>
+        <w:t>是在</w:t>
+      </w:r>
+      <w:r>
+        <w:rPr>
+          <w:rFonts w:ascii="Segoe UI" w:hAnsi="Segoe UI" w:cs="Segoe UI"/>
+          <w:color w:val="0D0D0D"/>
+          <w:shd w:val="clear" w:color="auto" w:fill="FFFFFF"/>
+          <w:lang w:val="en-US"/>
+        </w:rPr>
         <w:t xml:space="preserve"> SQL </w:t>
       </w:r>
       <w:r>
@@ -915,7 +644,58 @@
           <w:color w:val="0D0D0D"/>
           <w:shd w:val="clear" w:color="auto" w:fill="FFFFFF"/>
         </w:rPr>
-        <w:t>中用于执行计算操作的函数，这些计算在特定的数据行集（称为窗口）内进行。与聚合函数不同的是，窗口函数不会将多行合并为单一输出行，而是保留原有的行数，并在其基础上添加计算结果。窗口函数常用于高级数据分析，例如计算排名、运行总计、移动平均等。</w:t>
+        <w:t>中用于执行计算操作的函数</w:t>
+      </w:r>
+      <w:r>
+        <w:rPr>
+          <w:rFonts w:ascii="Segoe UI" w:hAnsi="Segoe UI" w:cs="Segoe UI"/>
+          <w:color w:val="0D0D0D"/>
+          <w:shd w:val="clear" w:color="auto" w:fill="FFFFFF"/>
+          <w:lang w:val="en-US"/>
+        </w:rPr>
+        <w:t>，</w:t>
+      </w:r>
+      <w:r>
+        <w:rPr>
+          <w:rFonts w:ascii="Segoe UI" w:hAnsi="Segoe UI" w:cs="Segoe UI"/>
+          <w:color w:val="0D0D0D"/>
+          <w:shd w:val="clear" w:color="auto" w:fill="FFFFFF"/>
+        </w:rPr>
+        <w:t>这些计算在特定的数据行集</w:t>
+      </w:r>
+      <w:r>
+        <w:rPr>
+          <w:rFonts w:ascii="Segoe UI" w:hAnsi="Segoe UI" w:cs="Segoe UI"/>
+          <w:color w:val="0D0D0D"/>
+          <w:shd w:val="clear" w:color="auto" w:fill="FFFFFF"/>
+          <w:lang w:val="en-US"/>
+        </w:rPr>
+        <w:t>（</w:t>
+      </w:r>
+      <w:r>
+        <w:rPr>
+          <w:rFonts w:ascii="Segoe UI" w:hAnsi="Segoe UI" w:cs="Segoe UI"/>
+          <w:color w:val="0D0D0D"/>
+          <w:shd w:val="clear" w:color="auto" w:fill="FFFFFF"/>
+        </w:rPr>
+        <w:t>称为窗口</w:t>
+      </w:r>
+      <w:r>
+        <w:rPr>
+          <w:rFonts w:ascii="Segoe UI" w:hAnsi="Segoe UI" w:cs="Segoe UI"/>
+          <w:color w:val="0D0D0D"/>
+          <w:shd w:val="clear" w:color="auto" w:fill="FFFFFF"/>
+          <w:lang w:val="en-US"/>
+        </w:rPr>
+        <w:t>）</w:t>
+      </w:r>
+      <w:r>
+        <w:rPr>
+          <w:rFonts w:ascii="Segoe UI" w:hAnsi="Segoe UI" w:cs="Segoe UI"/>
+          <w:color w:val="0D0D0D"/>
+          <w:shd w:val="clear" w:color="auto" w:fill="FFFFFF"/>
+        </w:rPr>
+        <w:t>内进行。与聚合函数不同的是，窗口函数不会将多行合并为单一输出行，而是保留原有的行数，并在其基础上添加计算结果。窗口函数常用于高级数据分析，例如计算排名、运行总计、移动平均等。</w:t>
       </w:r>
     </w:p>
     <w:p>
@@ -1013,63 +793,7 @@
           <w:lang w:val="en-US"/>
           <w14:ligatures w14:val="none"/>
         </w:rPr>
-        <w:t xml:space="preserve">       </w:t>
-      </w:r>
-      <w:proofErr w:type="spellStart"/>
-      <w:r>
-        <w:rPr>
-          <w:rFonts w:ascii="Consolas" w:eastAsia="宋体" w:hAnsi="Consolas" w:cs="宋体"/>
-          <w:color w:val="FFFFFF"/>
-          <w:kern w:val="0"/>
-          <w:sz w:val="21"/>
-          <w:szCs w:val="21"/>
-          <w:shd w:val="clear" w:color="auto" w:fill="0D0D0D"/>
-          <w:lang w:val="en-US"/>
-          <w14:ligatures w14:val="none"/>
-        </w:rPr>
-        <w:t>window_</w:t>
-      </w:r>
-      <w:proofErr w:type="gramStart"/>
-      <w:r>
-        <w:rPr>
-          <w:rFonts w:ascii="Consolas" w:eastAsia="宋体" w:hAnsi="Consolas" w:cs="宋体"/>
-          <w:color w:val="FFFFFF"/>
-          <w:kern w:val="0"/>
-          <w:sz w:val="21"/>
-          <w:szCs w:val="21"/>
-          <w:shd w:val="clear" w:color="auto" w:fill="0D0D0D"/>
-          <w:lang w:val="en-US"/>
-          <w14:ligatures w14:val="none"/>
-        </w:rPr>
-        <w:t>function</w:t>
-      </w:r>
-      <w:proofErr w:type="spellEnd"/>
-      <w:r>
-        <w:rPr>
-          <w:rFonts w:ascii="Consolas" w:eastAsia="宋体" w:hAnsi="Consolas" w:cs="宋体"/>
-          <w:color w:val="FFFFFF"/>
-          <w:kern w:val="0"/>
-          <w:sz w:val="21"/>
-          <w:szCs w:val="21"/>
-          <w:shd w:val="clear" w:color="auto" w:fill="0D0D0D"/>
-          <w:lang w:val="en-US"/>
-          <w14:ligatures w14:val="none"/>
-        </w:rPr>
-        <w:t>(</w:t>
-      </w:r>
-      <w:proofErr w:type="gramEnd"/>
-      <w:r>
-        <w:rPr>
-          <w:rFonts w:ascii="Consolas" w:eastAsia="宋体" w:hAnsi="Consolas" w:cs="宋体"/>
-          <w:color w:val="FFFFFF"/>
-          <w:kern w:val="0"/>
-          <w:sz w:val="21"/>
-          <w:szCs w:val="21"/>
-          <w:shd w:val="clear" w:color="auto" w:fill="0D0D0D"/>
-          <w:lang w:val="en-US"/>
-          <w14:ligatures w14:val="none"/>
-        </w:rPr>
-        <w:t xml:space="preserve">) </w:t>
+        <w:t xml:space="preserve">       window_function() </w:t>
       </w:r>
       <w:r>
         <w:rPr>
@@ -1245,51 +969,8 @@
           <w:lang w:val="en-US"/>
           <w14:ligatures w14:val="none"/>
         </w:rPr>
-        <w:t xml:space="preserve"> </w:t>
-      </w:r>
-      <w:proofErr w:type="spellStart"/>
-      <w:r>
-        <w:rPr>
-          <w:rFonts w:ascii="Consolas" w:eastAsia="宋体" w:hAnsi="Consolas" w:cs="宋体"/>
-          <w:color w:val="FFFFFF"/>
-          <w:kern w:val="0"/>
-          <w:sz w:val="21"/>
-          <w:szCs w:val="21"/>
-          <w:shd w:val="clear" w:color="auto" w:fill="0D0D0D"/>
-          <w:lang w:val="en-US"/>
-          <w14:ligatures w14:val="none"/>
-        </w:rPr>
-        <w:t>table_</w:t>
-      </w:r>
-      <w:proofErr w:type="gramStart"/>
-      <w:r>
-        <w:rPr>
-          <w:rFonts w:ascii="Consolas" w:eastAsia="宋体" w:hAnsi="Consolas" w:cs="宋体"/>
-          <w:color w:val="FFFFFF"/>
-          <w:kern w:val="0"/>
-          <w:sz w:val="21"/>
-          <w:szCs w:val="21"/>
-          <w:shd w:val="clear" w:color="auto" w:fill="0D0D0D"/>
-          <w:lang w:val="en-US"/>
-          <w14:ligatures w14:val="none"/>
-        </w:rPr>
-        <w:t>name</w:t>
-      </w:r>
-      <w:proofErr w:type="spellEnd"/>
-      <w:r>
-        <w:rPr>
-          <w:rFonts w:ascii="Consolas" w:eastAsia="宋体" w:hAnsi="Consolas" w:cs="宋体"/>
-          <w:color w:val="FFFFFF"/>
-          <w:kern w:val="0"/>
-          <w:sz w:val="21"/>
-          <w:szCs w:val="21"/>
-          <w:shd w:val="clear" w:color="auto" w:fill="0D0D0D"/>
-          <w:lang w:val="en-US"/>
-          <w14:ligatures w14:val="none"/>
-        </w:rPr>
-        <w:t>;</w:t>
-      </w:r>
-      <w:proofErr w:type="gramEnd"/>
+        <w:t xml:space="preserve"> table_name;</w:t>
+      </w:r>
     </w:p>
     <w:p>
       <w:pPr>
@@ -1845,12 +1526,14 @@
         <w:pStyle w:val="1"/>
         <w:rPr>
           <w:shd w:val="clear" w:color="auto" w:fill="FFFFFF"/>
+          <w:lang w:val="en-US"/>
         </w:rPr>
       </w:pPr>
       <w:r>
         <w:rPr>
           <w:rFonts w:hint="eastAsia"/>
           <w:shd w:val="clear" w:color="auto" w:fill="FFFFFF"/>
+          <w:lang w:val="en-US"/>
         </w:rPr>
         <w:t>CTEs</w:t>
       </w:r>
@@ -1917,31 +1600,601 @@
         <w:rPr>
           <w:lang w:val="en-US"/>
         </w:rPr>
-        <w:t xml:space="preserve">-- purpose 1: make more advanced calculations </w:t>
-      </w:r>
-      <w:proofErr w:type="spellStart"/>
-      <w:r>
-        <w:rPr>
-          <w:lang w:val="en-US"/>
-        </w:rPr>
-        <w:t>whhich</w:t>
-      </w:r>
-      <w:proofErr w:type="spellEnd"/>
-      <w:r>
-        <w:rPr>
-          <w:lang w:val="en-US"/>
-        </w:rPr>
-        <w:t xml:space="preserve"> is not easy do in one query</w:t>
-      </w:r>
-    </w:p>
-    <w:p>
-      <w:pPr>
+        <w:t>-- purpose 1: make more advanced calculations which is not easy do in one query</w:t>
+      </w:r>
+    </w:p>
+    <w:p>
+      <w:r>
+        <w:t>-- puepose 2: readability</w:t>
+      </w:r>
+    </w:p>
+    <w:p>
+      <w:pPr>
+        <w:pStyle w:val="1"/>
+        <w:rPr>
+          <w:lang w:val="en-US"/>
+        </w:rPr>
+      </w:pPr>
+      <w:r>
         <w:rPr>
           <w:rFonts w:hint="eastAsia"/>
-        </w:rPr>
-      </w:pPr>
-      <w:r>
-        <w:t>-- puepose 2: readability</w:t>
+          <w:lang w:val="en-US"/>
+        </w:rPr>
+        <w:lastRenderedPageBreak/>
+        <w:t>Temporary Table</w:t>
+      </w:r>
+    </w:p>
+    <w:p>
+      <w:pPr>
+        <w:pStyle w:val="a9"/>
+        <w:numPr>
+          <w:ilvl w:val="0"/>
+          <w:numId w:val="2"/>
+        </w:numPr>
+        <w:rPr>
+          <w:lang w:val="en-US"/>
+        </w:rPr>
+      </w:pPr>
+      <w:r>
+        <w:rPr>
+          <w:lang w:val="en-US"/>
+        </w:rPr>
+        <w:t>O</w:t>
+      </w:r>
+      <w:r>
+        <w:rPr>
+          <w:rFonts w:hint="eastAsia"/>
+          <w:lang w:val="en-US"/>
+        </w:rPr>
+        <w:t>nl</w:t>
+      </w:r>
+      <w:r>
+        <w:rPr>
+          <w:lang w:val="en-US"/>
+        </w:rPr>
+        <w:t>y visible to the session that they are created in.</w:t>
+      </w:r>
+    </w:p>
+    <w:p>
+      <w:pPr>
+        <w:pStyle w:val="a9"/>
+        <w:numPr>
+          <w:ilvl w:val="0"/>
+          <w:numId w:val="2"/>
+        </w:numPr>
+        <w:rPr>
+          <w:lang w:val="en-US"/>
+        </w:rPr>
+      </w:pPr>
+      <w:r>
+        <w:rPr>
+          <w:lang w:val="en-US"/>
+        </w:rPr>
+        <w:t>Application:</w:t>
+      </w:r>
+    </w:p>
+    <w:p>
+      <w:pPr>
+        <w:pStyle w:val="a9"/>
+        <w:numPr>
+          <w:ilvl w:val="1"/>
+          <w:numId w:val="2"/>
+        </w:numPr>
+        <w:rPr>
+          <w:lang w:val="en-US"/>
+        </w:rPr>
+      </w:pPr>
+      <w:r>
+        <w:rPr>
+          <w:lang w:val="en-US"/>
+        </w:rPr>
+        <w:t>Useful to restore the intermediate results for complex queries.</w:t>
+      </w:r>
+      <w:r>
+        <w:rPr>
+          <w:lang w:val="en-US"/>
+        </w:rPr>
+        <w:t xml:space="preserve"> </w:t>
+      </w:r>
+    </w:p>
+    <w:p>
+      <w:pPr>
+        <w:pStyle w:val="a9"/>
+        <w:numPr>
+          <w:ilvl w:val="1"/>
+          <w:numId w:val="2"/>
+        </w:numPr>
+        <w:rPr>
+          <w:lang w:val="en-US"/>
+        </w:rPr>
+      </w:pPr>
+      <w:r>
+        <w:rPr>
+          <w:lang w:val="en-US"/>
+        </w:rPr>
+        <w:t>Manipulate Data before I insert into a more permanent table</w:t>
+      </w:r>
+    </w:p>
+    <w:p>
+      <w:pPr>
+        <w:pStyle w:val="a9"/>
+        <w:numPr>
+          <w:ilvl w:val="0"/>
+          <w:numId w:val="2"/>
+        </w:numPr>
+        <w:rPr>
+          <w:lang w:val="en-US"/>
+        </w:rPr>
+      </w:pPr>
+      <w:r>
+        <w:rPr>
+          <w:lang w:val="en-US"/>
+        </w:rPr>
+        <w:t xml:space="preserve">How to create </w:t>
+      </w:r>
+    </w:p>
+    <w:p>
+      <w:pPr>
+        <w:pStyle w:val="a9"/>
+        <w:ind w:left="360"/>
+        <w:rPr>
+          <w:lang w:val="en-US"/>
+        </w:rPr>
+      </w:pPr>
+      <w:r>
+        <w:rPr>
+          <w:lang w:val="en-US"/>
+        </w:rPr>
+        <w:t>1</w:t>
+      </w:r>
+      <w:r>
+        <w:rPr>
+          <w:vertAlign w:val="superscript"/>
+          <w:lang w:val="en-US"/>
+        </w:rPr>
+        <w:t>st</w:t>
+      </w:r>
+      <w:r>
+        <w:rPr>
+          <w:lang w:val="en-US"/>
+        </w:rPr>
+        <w:t xml:space="preserve">  way</w:t>
+      </w:r>
+    </w:p>
+    <w:p>
+      <w:pPr>
+        <w:pStyle w:val="a9"/>
+        <w:ind w:left="360"/>
+        <w:rPr>
+          <w:lang w:val="en-US"/>
+        </w:rPr>
+      </w:pPr>
+      <w:r>
+        <w:rPr>
+          <w:lang w:val="en-US"/>
+        </w:rPr>
+        <w:tab/>
+      </w:r>
+      <w:r>
+        <w:rPr>
+          <w:b/>
+          <w:bCs/>
+          <w:lang w:val="en-US"/>
+        </w:rPr>
+        <w:t>CREATE TEMPORARY TABLE</w:t>
+      </w:r>
+      <w:r>
+        <w:rPr>
+          <w:lang w:val="en-US"/>
+        </w:rPr>
+        <w:t xml:space="preserve"> temp_table</w:t>
+      </w:r>
+    </w:p>
+    <w:p>
+      <w:pPr>
+        <w:pStyle w:val="a9"/>
+        <w:ind w:left="360"/>
+        <w:rPr>
+          <w:lang w:val="en-US"/>
+        </w:rPr>
+      </w:pPr>
+      <w:r>
+        <w:rPr>
+          <w:lang w:val="en-US"/>
+        </w:rPr>
+        <w:t>( first_name varchar(50),</w:t>
+      </w:r>
+    </w:p>
+    <w:p>
+      <w:pPr>
+        <w:pStyle w:val="a9"/>
+        <w:ind w:left="360"/>
+        <w:rPr>
+          <w:lang w:val="en-US"/>
+        </w:rPr>
+      </w:pPr>
+      <w:r>
+        <w:rPr>
+          <w:lang w:val="en-US"/>
+        </w:rPr>
+        <w:t>last_name varchar(50),</w:t>
+      </w:r>
+    </w:p>
+    <w:p>
+      <w:pPr>
+        <w:pStyle w:val="a9"/>
+        <w:ind w:left="360"/>
+        <w:rPr>
+          <w:lang w:val="en-US"/>
+        </w:rPr>
+      </w:pPr>
+      <w:r>
+        <w:rPr>
+          <w:lang w:val="en-US"/>
+        </w:rPr>
+        <w:t>favorite_movie varchar(100)</w:t>
+      </w:r>
+    </w:p>
+    <w:p>
+      <w:pPr>
+        <w:pStyle w:val="a9"/>
+        <w:ind w:left="360"/>
+        <w:rPr>
+          <w:lang w:val="en-US"/>
+        </w:rPr>
+      </w:pPr>
+      <w:r>
+        <w:rPr>
+          <w:lang w:val="en-US"/>
+        </w:rPr>
+        <w:t>);</w:t>
+      </w:r>
+    </w:p>
+    <w:p>
+      <w:pPr>
+        <w:pStyle w:val="a9"/>
+        <w:ind w:left="360"/>
+        <w:rPr>
+          <w:lang w:val="en-US"/>
+        </w:rPr>
+      </w:pPr>
+    </w:p>
+    <w:p>
+      <w:pPr>
+        <w:pStyle w:val="a9"/>
+        <w:ind w:left="360"/>
+        <w:rPr>
+          <w:lang w:val="en-US"/>
+        </w:rPr>
+      </w:pPr>
+      <w:r>
+        <w:rPr>
+          <w:lang w:val="en-US"/>
+        </w:rPr>
+        <w:t>SELECT *</w:t>
+      </w:r>
+    </w:p>
+    <w:p>
+      <w:pPr>
+        <w:pStyle w:val="a9"/>
+        <w:ind w:left="360"/>
+        <w:rPr>
+          <w:lang w:val="en-US"/>
+        </w:rPr>
+      </w:pPr>
+      <w:r>
+        <w:rPr>
+          <w:lang w:val="en-US"/>
+        </w:rPr>
+        <w:t>FROM temp_table;</w:t>
+      </w:r>
+    </w:p>
+    <w:p>
+      <w:pPr>
+        <w:pStyle w:val="a9"/>
+        <w:ind w:left="360"/>
+        <w:rPr>
+          <w:lang w:val="en-US"/>
+        </w:rPr>
+      </w:pPr>
+    </w:p>
+    <w:p>
+      <w:pPr>
+        <w:pStyle w:val="a9"/>
+        <w:ind w:left="360"/>
+        <w:rPr>
+          <w:lang w:val="en-US"/>
+        </w:rPr>
+      </w:pPr>
+      <w:r>
+        <w:rPr>
+          <w:lang w:val="en-US"/>
+        </w:rPr>
+        <w:t>INSERT INTO temp_table</w:t>
+      </w:r>
+    </w:p>
+    <w:p>
+      <w:pPr>
+        <w:pStyle w:val="a9"/>
+        <w:ind w:left="360"/>
+        <w:rPr>
+          <w:lang w:val="en-US"/>
+        </w:rPr>
+      </w:pPr>
+      <w:r>
+        <w:rPr>
+          <w:lang w:val="en-US"/>
+        </w:rPr>
+        <w:t>VALUES('Alex', 'Freberg', 'Lord of the rings: the two towers');</w:t>
+      </w:r>
+    </w:p>
+    <w:p>
+      <w:pPr>
+        <w:pStyle w:val="a9"/>
+        <w:ind w:left="360"/>
+        <w:rPr>
+          <w:lang w:val="en-US"/>
+        </w:rPr>
+      </w:pPr>
+      <w:r>
+        <w:rPr>
+          <w:lang w:val="en-US"/>
+        </w:rPr>
+        <w:t>2</w:t>
+      </w:r>
+      <w:r>
+        <w:rPr>
+          <w:vertAlign w:val="superscript"/>
+          <w:lang w:val="en-US"/>
+        </w:rPr>
+        <w:t>nd</w:t>
+      </w:r>
+      <w:r>
+        <w:rPr>
+          <w:lang w:val="en-US"/>
+        </w:rPr>
+        <w:t xml:space="preserve"> way</w:t>
+      </w:r>
+    </w:p>
+    <w:p>
+      <w:pPr>
+        <w:pStyle w:val="a9"/>
+        <w:numPr>
+          <w:ilvl w:val="0"/>
+          <w:numId w:val="2"/>
+        </w:numPr>
+        <w:rPr>
+          <w:lang w:val="en-US"/>
+        </w:rPr>
+      </w:pPr>
+      <w:r>
+        <w:rPr>
+          <w:lang w:val="en-US"/>
+        </w:rPr>
+        <w:t>Note: when you create it, even you create a new window, it also works.</w:t>
+      </w:r>
+    </w:p>
+    <w:p>
+      <w:pPr>
+        <w:pStyle w:val="a9"/>
+        <w:ind w:left="708"/>
+        <w:rPr>
+          <w:lang w:val="en-US"/>
+        </w:rPr>
+      </w:pPr>
+      <w:r>
+        <w:rPr>
+          <w:lang w:val="en-US"/>
+        </w:rPr>
+        <w:t>However, if you exit out the MySQL and come back, the temporary table is no longer to be working</w:t>
+      </w:r>
+    </w:p>
+    <w:p>
+      <w:pPr>
+        <w:pStyle w:val="1"/>
+        <w:rPr>
+          <w:lang w:val="en-US"/>
+        </w:rPr>
+      </w:pPr>
+      <w:r>
+        <w:rPr>
+          <w:lang w:val="en-US"/>
+        </w:rPr>
+        <w:t>Stored Procedure</w:t>
+      </w:r>
+    </w:p>
+    <w:p>
+      <w:pPr>
+        <w:rPr>
+          <w:lang w:val="en-US"/>
+        </w:rPr>
+      </w:pPr>
+      <w:r>
+        <w:rPr>
+          <w:lang w:val="en-US"/>
+        </w:rPr>
+        <w:t xml:space="preserve"> DELIMITER $$</w:t>
+      </w:r>
+    </w:p>
+    <w:p>
+      <w:pPr>
+        <w:rPr>
+          <w:lang w:val="en-US"/>
+        </w:rPr>
+      </w:pPr>
+      <w:r>
+        <w:rPr>
+          <w:lang w:val="en-US"/>
+        </w:rPr>
+        <w:t xml:space="preserve"> CREATE PROCEDURE </w:t>
+      </w:r>
+      <w:r>
+        <w:rPr>
+          <w:lang w:val="en-US"/>
+        </w:rPr>
+        <w:t>name(</w:t>
+      </w:r>
+      <w:r>
+        <w:rPr>
+          <w:b/>
+          <w:bCs/>
+          <w:lang w:val="en-US"/>
+        </w:rPr>
+        <w:t>parameter</w:t>
+      </w:r>
+      <w:r>
+        <w:rPr>
+          <w:lang w:val="en-US"/>
+        </w:rPr>
+        <w:t>)</w:t>
+      </w:r>
+    </w:p>
+    <w:p>
+      <w:pPr>
+        <w:rPr>
+          <w:lang w:val="en-US"/>
+        </w:rPr>
+      </w:pPr>
+      <w:r>
+        <w:rPr>
+          <w:lang w:val="en-US"/>
+        </w:rPr>
+        <w:t>BEGIN</w:t>
+      </w:r>
+    </w:p>
+    <w:p>
+      <w:pPr>
+        <w:rPr>
+          <w:lang w:val="en-US"/>
+        </w:rPr>
+      </w:pPr>
+      <w:r>
+        <w:rPr>
+          <w:lang w:val="en-US"/>
+        </w:rPr>
+        <w:tab/>
+        <w:t>…</w:t>
+      </w:r>
+    </w:p>
+    <w:p>
+      <w:pPr>
+        <w:rPr>
+          <w:lang w:val="en-US"/>
+        </w:rPr>
+      </w:pPr>
+      <w:r>
+        <w:rPr>
+          <w:lang w:val="en-US"/>
+        </w:rPr>
+        <w:t>END $$</w:t>
+      </w:r>
+    </w:p>
+    <w:p>
+      <w:pPr>
+        <w:rPr>
+          <w:lang w:val="en-US"/>
+        </w:rPr>
+      </w:pPr>
+    </w:p>
+    <w:p>
+      <w:pPr>
+        <w:rPr>
+          <w:lang w:val="en-US"/>
+        </w:rPr>
+      </w:pPr>
+      <w:r>
+        <w:rPr>
+          <w:lang w:val="en-US"/>
+        </w:rPr>
+        <w:t xml:space="preserve">DELIMITER ; -- change back the </w:t>
+      </w:r>
+      <w:r>
+        <w:rPr>
+          <w:lang w:val="en-US"/>
+        </w:rPr>
+        <w:t>delimiter</w:t>
+      </w:r>
+    </w:p>
+    <w:p>
+      <w:pPr>
+        <w:rPr>
+          <w:lang w:val="en-US"/>
+        </w:rPr>
+      </w:pPr>
+    </w:p>
+    <w:p>
+      <w:pPr>
+        <w:pStyle w:val="1"/>
+        <w:rPr>
+          <w:lang w:val="en-US"/>
+        </w:rPr>
+      </w:pPr>
+      <w:r>
+        <w:rPr>
+          <w:lang w:val="en-US"/>
+        </w:rPr>
+        <w:t>Triggers and events</w:t>
+      </w:r>
+    </w:p>
+    <w:p>
+      <w:pPr>
+        <w:rPr>
+          <w:lang w:val="en-US"/>
+        </w:rPr>
+      </w:pPr>
+      <w:r>
+        <w:rPr>
+          <w:lang w:val="en-US"/>
+        </w:rPr>
+        <w:t>Trigger: a block of code that executes automatically when an event takes place on a specific table</w:t>
+      </w:r>
+    </w:p>
+    <w:p>
+      <w:pPr>
+        <w:rPr>
+          <w:lang w:val="en-US"/>
+        </w:rPr>
+      </w:pPr>
+      <w:r>
+        <w:rPr>
+          <w:lang w:val="en-US"/>
+        </w:rPr>
+        <w:lastRenderedPageBreak/>
+        <w:drawing>
+          <wp:inline distT="0" distB="0" distL="0" distR="0" wp14:anchorId="4CDDA008" wp14:editId="5C8ABFF0">
+            <wp:extent cx="4496427" cy="2591162"/>
+            <wp:effectExtent l="0" t="0" r="0" b="0"/>
+            <wp:docPr id="326617508" name="图片 1" descr="图形用户界面, 文本, 应用程序, 日程表&#10;&#10;描述已自动生成"/>
+            <wp:cNvGraphicFramePr>
+              <a:graphicFrameLocks xmlns:a="http://schemas.openxmlformats.org/drawingml/2006/main" noChangeAspect="1"/>
+            </wp:cNvGraphicFramePr>
+            <a:graphic xmlns:a="http://schemas.openxmlformats.org/drawingml/2006/main">
+              <a:graphicData uri="http://schemas.openxmlformats.org/drawingml/2006/picture">
+                <pic:pic xmlns:pic="http://schemas.openxmlformats.org/drawingml/2006/picture">
+                  <pic:nvPicPr>
+                    <pic:cNvPr id="326617508" name="图片 1" descr="图形用户界面, 文本, 应用程序, 日程表&#10;&#10;描述已自动生成"/>
+                    <pic:cNvPicPr/>
+                  </pic:nvPicPr>
+                  <pic:blipFill>
+                    <a:blip r:embed="rId5"/>
+                    <a:stretch>
+                      <a:fillRect/>
+                    </a:stretch>
+                  </pic:blipFill>
+                  <pic:spPr>
+                    <a:xfrm>
+                      <a:off x="0" y="0"/>
+                      <a:ext cx="4496427" cy="2591162"/>
+                    </a:xfrm>
+                    <a:prstGeom prst="rect">
+                      <a:avLst/>
+                    </a:prstGeom>
+                  </pic:spPr>
+                </pic:pic>
+              </a:graphicData>
+            </a:graphic>
+          </wp:inline>
+        </w:drawing>
       </w:r>
     </w:p>
     <w:sectPr>
@@ -1957,6 +2210,118 @@
 <file path=word/numbering.xml><?xml version="1.0" encoding="utf-8"?>
 <w:numbering xmlns:wpc="http://schemas.microsoft.com/office/word/2010/wordprocessingCanvas" xmlns:cx="http://schemas.microsoft.com/office/drawing/2014/chartex" xmlns:cx1="http://schemas.microsoft.com/office/drawing/2015/9/8/chartex" xmlns:cx2="http://schemas.microsoft.com/office/drawing/2015/10/21/chartex" xmlns:cx3="http://schemas.microsoft.com/office/drawing/2016/5/9/chartex" xmlns:cx4="http://schemas.microsoft.com/office/drawing/2016/5/10/chartex" xmlns:cx5="http://schemas.microsoft.com/office/drawing/2016/5/11/chartex" xmlns:cx6="http://schemas.microsoft.com/office/drawing/2016/5/12/chartex" xmlns:cx7="http://schemas.microsoft.com/office/drawing/2016/5/13/chartex" xmlns:cx8="http://schemas.microsoft.com/office/drawing/2016/5/14/chartex" xmlns:mc="http://schemas.openxmlformats.org/markup-compatibility/2006" xmlns:aink="http://schemas.microsoft.com/office/drawing/2016/ink" xmlns:am3d="http://schemas.microsoft.com/office/drawing/2017/model3d" xmlns:o="urn:schemas-microsoft-com:office:office" xmlns:oel="http://schemas.microsoft.com/office/2019/extlst" xmlns:r="http://schemas.openxmlformats.org/officeDocument/2006/relationships" xmlns:m="http://schemas.openxmlformats.org/officeDocument/2006/math" xmlns:v="urn:schemas-microsoft-com:vml" xmlns:wp14="http://schemas.microsoft.com/office/word/2010/wordprocessingDrawing" xmlns:wp="http://schemas.openxmlformats.org/drawingml/2006/wordprocessingDrawing" xmlns:w10="urn:schemas-microsoft-com:office:word" xmlns:w="http://schemas.openxmlformats.org/wordprocessingml/2006/main" xmlns:w14="http://schemas.microsoft.com/office/word/2010/wordml" xmlns:w15="http://schemas.microsoft.com/office/word/2012/wordml" xmlns:w16cex="http://schemas.microsoft.com/office/word/2018/wordml/cex" xmlns:w16cid="http://schemas.microsoft.com/office/word/2016/wordml/cid" xmlns:w16="http://schemas.microsoft.com/office/word/2018/wordml" xmlns:w16du="http://schemas.microsoft.com/office/word/2023/wordml/word16du" xmlns:w16sdtdh="http://schemas.microsoft.com/office/word/2020/wordml/sdtdatahash" xmlns:w16se="http://schemas.microsoft.com/office/word/2015/wordml/symex" xmlns:wpg="http://schemas.microsoft.com/office/word/2010/wordprocessingGroup" xmlns:wpi="http://schemas.microsoft.com/office/word/2010/wordprocessingInk" xmlns:wne="http://schemas.microsoft.com/office/word/2006/wordml" xmlns:wps="http://schemas.microsoft.com/office/word/2010/wordprocessingShape" mc:Ignorable="w14 w15 w16se w16cid w16 w16cex w16sdtdh w16du wp14">
   <w:abstractNum w:abstractNumId="0" w15:restartNumberingAfterBreak="0">
+    <w:nsid w:val="032602FA"/>
+    <w:multiLevelType w:val="hybridMultilevel"/>
+    <w:tmpl w:val="CF661F62"/>
+    <w:lvl w:ilvl="0" w:tplc="E940C478">
+      <w:numFmt w:val="bullet"/>
+      <w:lvlText w:val="-"/>
+      <w:lvlJc w:val="left"/>
+      <w:pPr>
+        <w:ind w:left="360" w:hanging="360"/>
+      </w:pPr>
+      <w:rPr>
+        <w:rFonts w:ascii="Calibri" w:eastAsiaTheme="minorEastAsia" w:hAnsi="Calibri" w:cs="Calibri" w:hint="default"/>
+      </w:rPr>
+    </w:lvl>
+    <w:lvl w:ilvl="1" w:tplc="04090003">
+      <w:start w:val="1"/>
+      <w:numFmt w:val="bullet"/>
+      <w:lvlText w:val=""/>
+      <w:lvlJc w:val="left"/>
+      <w:pPr>
+        <w:ind w:left="880" w:hanging="440"/>
+      </w:pPr>
+      <w:rPr>
+        <w:rFonts w:ascii="Wingdings" w:hAnsi="Wingdings" w:hint="default"/>
+      </w:rPr>
+    </w:lvl>
+    <w:lvl w:ilvl="2" w:tplc="04090005" w:tentative="1">
+      <w:start w:val="1"/>
+      <w:numFmt w:val="bullet"/>
+      <w:lvlText w:val=""/>
+      <w:lvlJc w:val="left"/>
+      <w:pPr>
+        <w:ind w:left="1320" w:hanging="440"/>
+      </w:pPr>
+      <w:rPr>
+        <w:rFonts w:ascii="Wingdings" w:hAnsi="Wingdings" w:hint="default"/>
+      </w:rPr>
+    </w:lvl>
+    <w:lvl w:ilvl="3" w:tplc="04090001" w:tentative="1">
+      <w:start w:val="1"/>
+      <w:numFmt w:val="bullet"/>
+      <w:lvlText w:val=""/>
+      <w:lvlJc w:val="left"/>
+      <w:pPr>
+        <w:ind w:left="1760" w:hanging="440"/>
+      </w:pPr>
+      <w:rPr>
+        <w:rFonts w:ascii="Wingdings" w:hAnsi="Wingdings" w:hint="default"/>
+      </w:rPr>
+    </w:lvl>
+    <w:lvl w:ilvl="4" w:tplc="04090003" w:tentative="1">
+      <w:start w:val="1"/>
+      <w:numFmt w:val="bullet"/>
+      <w:lvlText w:val=""/>
+      <w:lvlJc w:val="left"/>
+      <w:pPr>
+        <w:ind w:left="2200" w:hanging="440"/>
+      </w:pPr>
+      <w:rPr>
+        <w:rFonts w:ascii="Wingdings" w:hAnsi="Wingdings" w:hint="default"/>
+      </w:rPr>
+    </w:lvl>
+    <w:lvl w:ilvl="5" w:tplc="04090005" w:tentative="1">
+      <w:start w:val="1"/>
+      <w:numFmt w:val="bullet"/>
+      <w:lvlText w:val=""/>
+      <w:lvlJc w:val="left"/>
+      <w:pPr>
+        <w:ind w:left="2640" w:hanging="440"/>
+      </w:pPr>
+      <w:rPr>
+        <w:rFonts w:ascii="Wingdings" w:hAnsi="Wingdings" w:hint="default"/>
+      </w:rPr>
+    </w:lvl>
+    <w:lvl w:ilvl="6" w:tplc="04090001" w:tentative="1">
+      <w:start w:val="1"/>
+      <w:numFmt w:val="bullet"/>
+      <w:lvlText w:val=""/>
+      <w:lvlJc w:val="left"/>
+      <w:pPr>
+        <w:ind w:left="3080" w:hanging="440"/>
+      </w:pPr>
+      <w:rPr>
+        <w:rFonts w:ascii="Wingdings" w:hAnsi="Wingdings" w:hint="default"/>
+      </w:rPr>
+    </w:lvl>
+    <w:lvl w:ilvl="7" w:tplc="04090003" w:tentative="1">
+      <w:start w:val="1"/>
+      <w:numFmt w:val="bullet"/>
+      <w:lvlText w:val=""/>
+      <w:lvlJc w:val="left"/>
+      <w:pPr>
+        <w:ind w:left="3520" w:hanging="440"/>
+      </w:pPr>
+      <w:rPr>
+        <w:rFonts w:ascii="Wingdings" w:hAnsi="Wingdings" w:hint="default"/>
+      </w:rPr>
+    </w:lvl>
+    <w:lvl w:ilvl="8" w:tplc="04090005" w:tentative="1">
+      <w:start w:val="1"/>
+      <w:numFmt w:val="bullet"/>
+      <w:lvlText w:val=""/>
+      <w:lvlJc w:val="left"/>
+      <w:pPr>
+        <w:ind w:left="3960" w:hanging="440"/>
+      </w:pPr>
+      <w:rPr>
+        <w:rFonts w:ascii="Wingdings" w:hAnsi="Wingdings" w:hint="default"/>
+      </w:rPr>
+    </w:lvl>
+  </w:abstractNum>
+  <w:abstractNum w:abstractNumId="1" w15:restartNumberingAfterBreak="0">
     <w:nsid w:val="62994829"/>
     <w:multiLevelType w:val="multilevel"/>
     <w:tmpl w:val="1326F268"/>
@@ -2106,6 +2471,9 @@
     </w:lvl>
   </w:abstractNum>
   <w:num w:numId="1" w16cid:durableId="244219177">
+    <w:abstractNumId w:val="1"/>
+  </w:num>
+  <w:num w:numId="2" w16cid:durableId="1264608552">
     <w:abstractNumId w:val="0"/>
   </w:num>
 </w:numbering>

</xml_diff>